<commit_message>
Übersicht der Easter Eggs
</commit_message>
<xml_diff>
--- a/Easter Eggs.docx
+++ b/Easter Eggs.docx
@@ -14,6 +14,9 @@
       <w:pPr>
         <w:jc w:val="center"/>
       </w:pPr>
+      <w:r>
+        <w:t>,,Steckerleiste“</w:t>
+      </w:r>
     </w:p>
     <w:p>
       <w:pPr>
@@ -30,44 +33,13 @@
     <w:p>
       <w:pPr>
         <w:pStyle w:val="Listenabsatz"/>
-        <w:numPr>
-          <w:ilvl w:val="0"/>
-          <w:numId w:val="1"/>
-        </w:numPr>
-      </w:pPr>
-      <w:r>
-        <w:t>Vor der Fachschaft:</w:t>
-      </w:r>
-    </w:p>
-    <w:p>
-      <w:pPr>
-        <w:pStyle w:val="Listenabsatz"/>
-        <w:numPr>
-          <w:ilvl w:val="0"/>
-          <w:numId w:val="1"/>
-        </w:numPr>
-      </w:pPr>
-      <w:r>
-        <w:t>Burg Raum rechts neben dem Ausgang:</w:t>
-      </w:r>
-    </w:p>
-    <w:p>
-      <w:pPr>
-        <w:pStyle w:val="Listenabsatz"/>
-        <w:numPr>
-          <w:ilvl w:val="0"/>
-          <w:numId w:val="1"/>
-        </w:numPr>
-      </w:pPr>
-      <w:r>
-        <w:t xml:space="preserve">Krankenhaus links unten zwischen den Abteilungen: </w:t>
-      </w:r>
+      </w:pPr>
       <w:r>
         <w:drawing>
-          <wp:inline distT="0" distB="0" distL="0" distR="0" wp14:anchorId="6F5B70A5" wp14:editId="21FD67AC">
-            <wp:extent cx="2530059" cy="967824"/>
-            <wp:effectExtent l="0" t="0" r="3810" b="3810"/>
-            <wp:docPr id="1" name="Grafik 1"/>
+          <wp:inline distT="0" distB="0" distL="0" distR="0" wp14:anchorId="1D9B0919" wp14:editId="5FB8D886">
+            <wp:extent cx="2674852" cy="1158340"/>
+            <wp:effectExtent l="0" t="0" r="0" b="3810"/>
+            <wp:docPr id="6" name="Grafik 6"/>
             <wp:cNvGraphicFramePr>
               <a:graphicFrameLocks xmlns:a="http://schemas.openxmlformats.org/drawingml/2006/main" noChangeAspect="1"/>
             </wp:cNvGraphicFramePr>
@@ -87,6 +59,177 @@
                   <pic:spPr>
                     <a:xfrm>
                       <a:off x="0" y="0"/>
+                      <a:ext cx="2674852" cy="1158340"/>
+                    </a:xfrm>
+                    <a:prstGeom prst="rect">
+                      <a:avLst/>
+                    </a:prstGeom>
+                  </pic:spPr>
+                </pic:pic>
+              </a:graphicData>
+            </a:graphic>
+          </wp:inline>
+        </w:drawing>
+      </w:r>
+    </w:p>
+    <w:p>
+      <w:pPr>
+        <w:pStyle w:val="Listenabsatz"/>
+        <w:numPr>
+          <w:ilvl w:val="0"/>
+          <w:numId w:val="1"/>
+        </w:numPr>
+      </w:pPr>
+      <w:r>
+        <w:t>Vor der Fachschaft:</w:t>
+      </w:r>
+      <w:r>
+        <w:t xml:space="preserve">                                                             </w:t>
+      </w:r>
+      <w:r>
+        <w:drawing>
+          <wp:inline distT="0" distB="0" distL="0" distR="0" wp14:anchorId="5260C765" wp14:editId="65CE6114">
+            <wp:extent cx="2530059" cy="1272650"/>
+            <wp:effectExtent l="0" t="0" r="3810" b="3810"/>
+            <wp:docPr id="5" name="Grafik 5"/>
+            <wp:cNvGraphicFramePr>
+              <a:graphicFrameLocks xmlns:a="http://schemas.openxmlformats.org/drawingml/2006/main" noChangeAspect="1"/>
+            </wp:cNvGraphicFramePr>
+            <a:graphic xmlns:a="http://schemas.openxmlformats.org/drawingml/2006/main">
+              <a:graphicData uri="http://schemas.openxmlformats.org/drawingml/2006/picture">
+                <pic:pic xmlns:pic="http://schemas.openxmlformats.org/drawingml/2006/picture">
+                  <pic:nvPicPr>
+                    <pic:cNvPr id="1" name=""/>
+                    <pic:cNvPicPr/>
+                  </pic:nvPicPr>
+                  <pic:blipFill>
+                    <a:blip r:embed="rId6"/>
+                    <a:stretch>
+                      <a:fillRect/>
+                    </a:stretch>
+                  </pic:blipFill>
+                  <pic:spPr>
+                    <a:xfrm>
+                      <a:off x="0" y="0"/>
+                      <a:ext cx="2530059" cy="1272650"/>
+                    </a:xfrm>
+                    <a:prstGeom prst="rect">
+                      <a:avLst/>
+                    </a:prstGeom>
+                  </pic:spPr>
+                </pic:pic>
+              </a:graphicData>
+            </a:graphic>
+          </wp:inline>
+        </w:drawing>
+      </w:r>
+      <w:r>
+        <w:t xml:space="preserve"> </w:t>
+      </w:r>
+    </w:p>
+    <w:p>
+      <w:pPr>
+        <w:pStyle w:val="Listenabsatz"/>
+        <w:numPr>
+          <w:ilvl w:val="0"/>
+          <w:numId w:val="1"/>
+        </w:numPr>
+      </w:pPr>
+      <w:r>
+        <w:t>Burg Raum rechts neben dem Ausgang</w:t>
+      </w:r>
+      <w:r>
+        <w:t>/hinter den Waffen</w:t>
+      </w:r>
+      <w:r>
+        <w:t>:</w:t>
+      </w:r>
+      <w:r>
+        <w:rPr>
+          <w:noProof/>
+        </w:rPr>
+        <w:t xml:space="preserve"> </w:t>
+      </w:r>
+      <w:r>
+        <w:rPr>
+          <w:noProof/>
+        </w:rPr>
+        <w:t xml:space="preserve">        </w:t>
+      </w:r>
+      <w:r>
+        <w:drawing>
+          <wp:inline distT="0" distB="0" distL="0" distR="0" wp14:anchorId="10F51AEE" wp14:editId="0D235A8B">
+            <wp:extent cx="3552444" cy="960120"/>
+            <wp:effectExtent l="0" t="0" r="0" b="0"/>
+            <wp:docPr id="4" name="Grafik 4" descr="Ein Bild, das Tastatur, Rost enthält.&#10;&#10;Automatisch generierte Beschreibung"/>
+            <wp:cNvGraphicFramePr>
+              <a:graphicFrameLocks xmlns:a="http://schemas.openxmlformats.org/drawingml/2006/main" noChangeAspect="1"/>
+            </wp:cNvGraphicFramePr>
+            <a:graphic xmlns:a="http://schemas.openxmlformats.org/drawingml/2006/main">
+              <a:graphicData uri="http://schemas.openxmlformats.org/drawingml/2006/picture">
+                <pic:pic xmlns:pic="http://schemas.openxmlformats.org/drawingml/2006/picture">
+                  <pic:nvPicPr>
+                    <pic:cNvPr id="4" name="Grafik 4" descr="Ein Bild, das Tastatur, Rost enthält.&#10;&#10;Automatisch generierte Beschreibung"/>
+                    <pic:cNvPicPr/>
+                  </pic:nvPicPr>
+                  <pic:blipFill>
+                    <a:blip r:embed="rId7"/>
+                    <a:stretch>
+                      <a:fillRect/>
+                    </a:stretch>
+                  </pic:blipFill>
+                  <pic:spPr>
+                    <a:xfrm>
+                      <a:off x="0" y="0"/>
+                      <a:ext cx="3562575" cy="962858"/>
+                    </a:xfrm>
+                    <a:prstGeom prst="rect">
+                      <a:avLst/>
+                    </a:prstGeom>
+                  </pic:spPr>
+                </pic:pic>
+              </a:graphicData>
+            </a:graphic>
+          </wp:inline>
+        </w:drawing>
+      </w:r>
+    </w:p>
+    <w:p>
+      <w:pPr>
+        <w:pStyle w:val="Listenabsatz"/>
+        <w:numPr>
+          <w:ilvl w:val="0"/>
+          <w:numId w:val="1"/>
+        </w:numPr>
+      </w:pPr>
+      <w:r>
+        <w:t xml:space="preserve">Krankenhaus links unten zwischen den Abteilungen: </w:t>
+      </w:r>
+      <w:r>
+        <w:drawing>
+          <wp:inline distT="0" distB="0" distL="0" distR="0" wp14:anchorId="6F5B70A5" wp14:editId="21FD67AC">
+            <wp:extent cx="2530059" cy="967824"/>
+            <wp:effectExtent l="0" t="0" r="3810" b="3810"/>
+            <wp:docPr id="1" name="Grafik 1"/>
+            <wp:cNvGraphicFramePr>
+              <a:graphicFrameLocks xmlns:a="http://schemas.openxmlformats.org/drawingml/2006/main" noChangeAspect="1"/>
+            </wp:cNvGraphicFramePr>
+            <a:graphic xmlns:a="http://schemas.openxmlformats.org/drawingml/2006/main">
+              <a:graphicData uri="http://schemas.openxmlformats.org/drawingml/2006/picture">
+                <pic:pic xmlns:pic="http://schemas.openxmlformats.org/drawingml/2006/picture">
+                  <pic:nvPicPr>
+                    <pic:cNvPr id="1" name=""/>
+                    <pic:cNvPicPr/>
+                  </pic:nvPicPr>
+                  <pic:blipFill>
+                    <a:blip r:embed="rId8"/>
+                    <a:stretch>
+                      <a:fillRect/>
+                    </a:stretch>
+                  </pic:blipFill>
+                  <pic:spPr>
+                    <a:xfrm>
+                      <a:off x="0" y="0"/>
                       <a:ext cx="2530059" cy="967824"/>
                     </a:xfrm>
                     <a:prstGeom prst="rect">
@@ -108,6 +251,64 @@
           <w:numId w:val="1"/>
         </w:numPr>
       </w:pPr>
+      <w:r>
+        <w:t xml:space="preserve">Cupcake unter den Tisch:                                                                 </w:t>
+      </w:r>
+      <w:r>
+        <w:t xml:space="preserve"> </w:t>
+      </w:r>
+      <w:r>
+        <w:drawing>
+          <wp:inline distT="0" distB="0" distL="0" distR="0" wp14:anchorId="172C47CD" wp14:editId="18CB469C">
+            <wp:extent cx="2103302" cy="1143099"/>
+            <wp:effectExtent l="0" t="0" r="0" b="0"/>
+            <wp:docPr id="3" name="Grafik 3"/>
+            <wp:cNvGraphicFramePr>
+              <a:graphicFrameLocks xmlns:a="http://schemas.openxmlformats.org/drawingml/2006/main" noChangeAspect="1"/>
+            </wp:cNvGraphicFramePr>
+            <a:graphic xmlns:a="http://schemas.openxmlformats.org/drawingml/2006/main">
+              <a:graphicData uri="http://schemas.openxmlformats.org/drawingml/2006/picture">
+                <pic:pic xmlns:pic="http://schemas.openxmlformats.org/drawingml/2006/picture">
+                  <pic:nvPicPr>
+                    <pic:cNvPr id="1" name=""/>
+                    <pic:cNvPicPr/>
+                  </pic:nvPicPr>
+                  <pic:blipFill>
+                    <a:blip r:embed="rId9"/>
+                    <a:stretch>
+                      <a:fillRect/>
+                    </a:stretch>
+                  </pic:blipFill>
+                  <pic:spPr>
+                    <a:xfrm>
+                      <a:off x="0" y="0"/>
+                      <a:ext cx="2103302" cy="1143099"/>
+                    </a:xfrm>
+                    <a:prstGeom prst="rect">
+                      <a:avLst/>
+                    </a:prstGeom>
+                  </pic:spPr>
+                </pic:pic>
+              </a:graphicData>
+            </a:graphic>
+          </wp:inline>
+        </w:drawing>
+      </w:r>
+    </w:p>
+    <w:p>
+      <w:pPr>
+        <w:pStyle w:val="Listenabsatz"/>
+        <w:numPr>
+          <w:ilvl w:val="0"/>
+          <w:numId w:val="1"/>
+        </w:numPr>
+      </w:pPr>
+      <w:r>
+        <w:rPr>
+          <w:noProof/>
+        </w:rPr>
+        <w:t xml:space="preserve"> </w:t>
+      </w:r>
     </w:p>
     <w:sectPr>
       <w:pgSz w:w="11906" w:h="16838"/>

</xml_diff>